<commit_message>
Test pull và fetch
</commit_message>
<xml_diff>
--- a/BT Git 2.docx
+++ b/BT Git 2.docx
@@ -6192,6 +6192,950 @@
         <w:t>fetch</w:t>
       </w:r>
       <w:proofErr w:type="gramEnd"/>
+    </w:p>
+    <w:p>
+      <w:pPr>
+        <w:pStyle w:val="ListParagraph"/>
+        <w:numPr>
+          <w:ilvl w:val="0"/>
+          <w:numId w:val="2"/>
+        </w:numPr>
+        <w:ind w:left="1350"/>
+        <w:jc w:val="both"/>
+        <w:rPr>
+          <w:rFonts w:ascii="Times New Roman" w:hAnsi="Times New Roman" w:cs="Times New Roman"/>
+          <w:sz w:val="28"/>
+          <w:szCs w:val="28"/>
+        </w:rPr>
+      </w:pPr>
+      <w:r>
+        <w:rPr>
+          <w:rFonts w:ascii="Times New Roman" w:hAnsi="Times New Roman" w:cs="Times New Roman"/>
+          <w:sz w:val="28"/>
+          <w:szCs w:val="28"/>
+        </w:rPr>
+        <w:t xml:space="preserve">Khi ta </w:t>
+      </w:r>
+      <w:proofErr w:type="spellStart"/>
+      <w:r>
+        <w:rPr>
+          <w:rFonts w:ascii="Times New Roman" w:hAnsi="Times New Roman" w:cs="Times New Roman"/>
+          <w:sz w:val="28"/>
+          <w:szCs w:val="28"/>
+        </w:rPr>
+        <w:t>sử</w:t>
+      </w:r>
+      <w:proofErr w:type="spellEnd"/>
+      <w:r>
+        <w:rPr>
+          <w:rFonts w:ascii="Times New Roman" w:hAnsi="Times New Roman" w:cs="Times New Roman"/>
+          <w:sz w:val="28"/>
+          <w:szCs w:val="28"/>
+        </w:rPr>
+        <w:t xml:space="preserve"> </w:t>
+      </w:r>
+      <w:proofErr w:type="spellStart"/>
+      <w:r>
+        <w:rPr>
+          <w:rFonts w:ascii="Times New Roman" w:hAnsi="Times New Roman" w:cs="Times New Roman"/>
+          <w:sz w:val="28"/>
+          <w:szCs w:val="28"/>
+        </w:rPr>
+        <w:t>dụng</w:t>
+      </w:r>
+      <w:proofErr w:type="spellEnd"/>
+      <w:r>
+        <w:rPr>
+          <w:rFonts w:ascii="Times New Roman" w:hAnsi="Times New Roman" w:cs="Times New Roman"/>
+          <w:sz w:val="28"/>
+          <w:szCs w:val="28"/>
+        </w:rPr>
+        <w:t xml:space="preserve"> </w:t>
+      </w:r>
+      <w:proofErr w:type="spellStart"/>
+      <w:r>
+        <w:rPr>
+          <w:rFonts w:ascii="Times New Roman" w:hAnsi="Times New Roman" w:cs="Times New Roman"/>
+          <w:sz w:val="28"/>
+          <w:szCs w:val="28"/>
+        </w:rPr>
+        <w:t>lệnh</w:t>
+      </w:r>
+      <w:proofErr w:type="spellEnd"/>
+      <w:r>
+        <w:rPr>
+          <w:rFonts w:ascii="Times New Roman" w:hAnsi="Times New Roman" w:cs="Times New Roman"/>
+          <w:sz w:val="28"/>
+          <w:szCs w:val="28"/>
+        </w:rPr>
+        <w:t xml:space="preserve"> git fetch, </w:t>
+      </w:r>
+      <w:proofErr w:type="spellStart"/>
+      <w:r>
+        <w:rPr>
+          <w:rFonts w:ascii="Times New Roman" w:hAnsi="Times New Roman" w:cs="Times New Roman"/>
+          <w:sz w:val="28"/>
+          <w:szCs w:val="28"/>
+        </w:rPr>
+        <w:t>hệ</w:t>
+      </w:r>
+      <w:proofErr w:type="spellEnd"/>
+      <w:r>
+        <w:rPr>
+          <w:rFonts w:ascii="Times New Roman" w:hAnsi="Times New Roman" w:cs="Times New Roman"/>
+          <w:sz w:val="28"/>
+          <w:szCs w:val="28"/>
+        </w:rPr>
+        <w:t xml:space="preserve"> </w:t>
+      </w:r>
+      <w:proofErr w:type="spellStart"/>
+      <w:r>
+        <w:rPr>
+          <w:rFonts w:ascii="Times New Roman" w:hAnsi="Times New Roman" w:cs="Times New Roman"/>
+          <w:sz w:val="28"/>
+          <w:szCs w:val="28"/>
+        </w:rPr>
+        <w:t>thống</w:t>
+      </w:r>
+      <w:proofErr w:type="spellEnd"/>
+      <w:r>
+        <w:rPr>
+          <w:rFonts w:ascii="Times New Roman" w:hAnsi="Times New Roman" w:cs="Times New Roman"/>
+          <w:sz w:val="28"/>
+          <w:szCs w:val="28"/>
+        </w:rPr>
+        <w:t xml:space="preserve"> </w:t>
+      </w:r>
+      <w:proofErr w:type="spellStart"/>
+      <w:r>
+        <w:rPr>
+          <w:rFonts w:ascii="Times New Roman" w:hAnsi="Times New Roman" w:cs="Times New Roman"/>
+          <w:sz w:val="28"/>
+          <w:szCs w:val="28"/>
+        </w:rPr>
+        <w:t>sẽ</w:t>
+      </w:r>
+      <w:proofErr w:type="spellEnd"/>
+      <w:r>
+        <w:rPr>
+          <w:rFonts w:ascii="Times New Roman" w:hAnsi="Times New Roman" w:cs="Times New Roman"/>
+          <w:sz w:val="28"/>
+          <w:szCs w:val="28"/>
+        </w:rPr>
+        <w:t xml:space="preserve"> </w:t>
+      </w:r>
+      <w:proofErr w:type="spellStart"/>
+      <w:r>
+        <w:rPr>
+          <w:rFonts w:ascii="Times New Roman" w:hAnsi="Times New Roman" w:cs="Times New Roman"/>
+          <w:sz w:val="28"/>
+          <w:szCs w:val="28"/>
+        </w:rPr>
+        <w:t>tải</w:t>
+      </w:r>
+      <w:proofErr w:type="spellEnd"/>
+      <w:r>
+        <w:rPr>
+          <w:rFonts w:ascii="Times New Roman" w:hAnsi="Times New Roman" w:cs="Times New Roman"/>
+          <w:sz w:val="28"/>
+          <w:szCs w:val="28"/>
+        </w:rPr>
+        <w:t xml:space="preserve"> </w:t>
+      </w:r>
+      <w:proofErr w:type="spellStart"/>
+      <w:r>
+        <w:rPr>
+          <w:rFonts w:ascii="Times New Roman" w:hAnsi="Times New Roman" w:cs="Times New Roman"/>
+          <w:sz w:val="28"/>
+          <w:szCs w:val="28"/>
+        </w:rPr>
+        <w:t>về</w:t>
+      </w:r>
+      <w:proofErr w:type="spellEnd"/>
+      <w:r>
+        <w:rPr>
+          <w:rFonts w:ascii="Times New Roman" w:hAnsi="Times New Roman" w:cs="Times New Roman"/>
+          <w:sz w:val="28"/>
+          <w:szCs w:val="28"/>
+        </w:rPr>
+        <w:t xml:space="preserve"> </w:t>
+      </w:r>
+      <w:proofErr w:type="spellStart"/>
+      <w:r>
+        <w:rPr>
+          <w:rFonts w:ascii="Times New Roman" w:hAnsi="Times New Roman" w:cs="Times New Roman"/>
+          <w:sz w:val="28"/>
+          <w:szCs w:val="28"/>
+        </w:rPr>
+        <w:t>những</w:t>
+      </w:r>
+      <w:proofErr w:type="spellEnd"/>
+      <w:r>
+        <w:rPr>
+          <w:rFonts w:ascii="Times New Roman" w:hAnsi="Times New Roman" w:cs="Times New Roman"/>
+          <w:sz w:val="28"/>
+          <w:szCs w:val="28"/>
+        </w:rPr>
+        <w:t xml:space="preserve"> </w:t>
+      </w:r>
+      <w:proofErr w:type="spellStart"/>
+      <w:r>
+        <w:rPr>
+          <w:rFonts w:ascii="Times New Roman" w:hAnsi="Times New Roman" w:cs="Times New Roman"/>
+          <w:sz w:val="28"/>
+          <w:szCs w:val="28"/>
+        </w:rPr>
+        <w:t>thay</w:t>
+      </w:r>
+      <w:proofErr w:type="spellEnd"/>
+      <w:r>
+        <w:rPr>
+          <w:rFonts w:ascii="Times New Roman" w:hAnsi="Times New Roman" w:cs="Times New Roman"/>
+          <w:sz w:val="28"/>
+          <w:szCs w:val="28"/>
+        </w:rPr>
+        <w:t xml:space="preserve"> </w:t>
+      </w:r>
+      <w:proofErr w:type="spellStart"/>
+      <w:r>
+        <w:rPr>
+          <w:rFonts w:ascii="Times New Roman" w:hAnsi="Times New Roman" w:cs="Times New Roman"/>
+          <w:sz w:val="28"/>
+          <w:szCs w:val="28"/>
+        </w:rPr>
+        <w:t>đổi</w:t>
+      </w:r>
+      <w:proofErr w:type="spellEnd"/>
+      <w:r>
+        <w:rPr>
+          <w:rFonts w:ascii="Times New Roman" w:hAnsi="Times New Roman" w:cs="Times New Roman"/>
+          <w:sz w:val="28"/>
+          <w:szCs w:val="28"/>
+        </w:rPr>
+        <w:t xml:space="preserve"> </w:t>
+      </w:r>
+      <w:proofErr w:type="spellStart"/>
+      <w:r>
+        <w:rPr>
+          <w:rFonts w:ascii="Times New Roman" w:hAnsi="Times New Roman" w:cs="Times New Roman"/>
+          <w:sz w:val="28"/>
+          <w:szCs w:val="28"/>
+        </w:rPr>
+        <w:t>từ</w:t>
+      </w:r>
+      <w:proofErr w:type="spellEnd"/>
+      <w:r>
+        <w:rPr>
+          <w:rFonts w:ascii="Times New Roman" w:hAnsi="Times New Roman" w:cs="Times New Roman"/>
+          <w:sz w:val="28"/>
+          <w:szCs w:val="28"/>
+        </w:rPr>
+        <w:t xml:space="preserve"> repo </w:t>
+      </w:r>
+      <w:proofErr w:type="spellStart"/>
+      <w:r>
+        <w:rPr>
+          <w:rFonts w:ascii="Times New Roman" w:hAnsi="Times New Roman" w:cs="Times New Roman"/>
+          <w:sz w:val="28"/>
+          <w:szCs w:val="28"/>
+        </w:rPr>
+        <w:t>chung</w:t>
+      </w:r>
+      <w:proofErr w:type="spellEnd"/>
+      <w:r>
+        <w:rPr>
+          <w:rFonts w:ascii="Times New Roman" w:hAnsi="Times New Roman" w:cs="Times New Roman"/>
+          <w:sz w:val="28"/>
+          <w:szCs w:val="28"/>
+        </w:rPr>
+        <w:t xml:space="preserve"> </w:t>
+      </w:r>
+      <w:proofErr w:type="spellStart"/>
+      <w:r>
+        <w:rPr>
+          <w:rFonts w:ascii="Times New Roman" w:hAnsi="Times New Roman" w:cs="Times New Roman"/>
+          <w:sz w:val="28"/>
+          <w:szCs w:val="28"/>
+        </w:rPr>
+        <w:t>xuống</w:t>
+      </w:r>
+      <w:proofErr w:type="spellEnd"/>
+      <w:r>
+        <w:rPr>
+          <w:rFonts w:ascii="Times New Roman" w:hAnsi="Times New Roman" w:cs="Times New Roman"/>
+          <w:sz w:val="28"/>
+          <w:szCs w:val="28"/>
+        </w:rPr>
+        <w:t xml:space="preserve"> repo local </w:t>
+      </w:r>
+      <w:proofErr w:type="spellStart"/>
+      <w:r>
+        <w:rPr>
+          <w:rFonts w:ascii="Times New Roman" w:hAnsi="Times New Roman" w:cs="Times New Roman"/>
+          <w:sz w:val="28"/>
+          <w:szCs w:val="28"/>
+        </w:rPr>
+        <w:t>mà</w:t>
+      </w:r>
+      <w:proofErr w:type="spellEnd"/>
+      <w:r>
+        <w:rPr>
+          <w:rFonts w:ascii="Times New Roman" w:hAnsi="Times New Roman" w:cs="Times New Roman"/>
+          <w:sz w:val="28"/>
+          <w:szCs w:val="28"/>
+        </w:rPr>
+        <w:t xml:space="preserve"> </w:t>
+      </w:r>
+      <w:proofErr w:type="spellStart"/>
+      <w:r>
+        <w:rPr>
+          <w:rFonts w:ascii="Times New Roman" w:hAnsi="Times New Roman" w:cs="Times New Roman"/>
+          <w:sz w:val="28"/>
+          <w:szCs w:val="28"/>
+        </w:rPr>
+        <w:t>không</w:t>
+      </w:r>
+      <w:proofErr w:type="spellEnd"/>
+      <w:r>
+        <w:rPr>
+          <w:rFonts w:ascii="Times New Roman" w:hAnsi="Times New Roman" w:cs="Times New Roman"/>
+          <w:sz w:val="28"/>
+          <w:szCs w:val="28"/>
+        </w:rPr>
+        <w:t xml:space="preserve"> </w:t>
+      </w:r>
+      <w:proofErr w:type="spellStart"/>
+      <w:r>
+        <w:rPr>
+          <w:rFonts w:ascii="Times New Roman" w:hAnsi="Times New Roman" w:cs="Times New Roman"/>
+          <w:sz w:val="28"/>
+          <w:szCs w:val="28"/>
+        </w:rPr>
+        <w:t>thực</w:t>
+      </w:r>
+      <w:proofErr w:type="spellEnd"/>
+      <w:r>
+        <w:rPr>
+          <w:rFonts w:ascii="Times New Roman" w:hAnsi="Times New Roman" w:cs="Times New Roman"/>
+          <w:sz w:val="28"/>
+          <w:szCs w:val="28"/>
+        </w:rPr>
+        <w:t xml:space="preserve"> </w:t>
+      </w:r>
+      <w:proofErr w:type="spellStart"/>
+      <w:r>
+        <w:rPr>
+          <w:rFonts w:ascii="Times New Roman" w:hAnsi="Times New Roman" w:cs="Times New Roman"/>
+          <w:sz w:val="28"/>
+          <w:szCs w:val="28"/>
+        </w:rPr>
+        <w:t>hiện</w:t>
+      </w:r>
+      <w:proofErr w:type="spellEnd"/>
+      <w:r>
+        <w:rPr>
+          <w:rFonts w:ascii="Times New Roman" w:hAnsi="Times New Roman" w:cs="Times New Roman"/>
+          <w:sz w:val="28"/>
+          <w:szCs w:val="28"/>
+        </w:rPr>
+        <w:t xml:space="preserve"> </w:t>
+      </w:r>
+      <w:proofErr w:type="spellStart"/>
+      <w:r>
+        <w:rPr>
+          <w:rFonts w:ascii="Times New Roman" w:hAnsi="Times New Roman" w:cs="Times New Roman"/>
+          <w:sz w:val="28"/>
+          <w:szCs w:val="28"/>
+        </w:rPr>
+        <w:t>bất</w:t>
+      </w:r>
+      <w:proofErr w:type="spellEnd"/>
+      <w:r>
+        <w:rPr>
+          <w:rFonts w:ascii="Times New Roman" w:hAnsi="Times New Roman" w:cs="Times New Roman"/>
+          <w:sz w:val="28"/>
+          <w:szCs w:val="28"/>
+        </w:rPr>
+        <w:t xml:space="preserve"> </w:t>
+      </w:r>
+      <w:proofErr w:type="spellStart"/>
+      <w:r>
+        <w:rPr>
+          <w:rFonts w:ascii="Times New Roman" w:hAnsi="Times New Roman" w:cs="Times New Roman"/>
+          <w:sz w:val="28"/>
+          <w:szCs w:val="28"/>
+        </w:rPr>
+        <w:t>kì</w:t>
+      </w:r>
+      <w:proofErr w:type="spellEnd"/>
+      <w:r>
+        <w:rPr>
+          <w:rFonts w:ascii="Times New Roman" w:hAnsi="Times New Roman" w:cs="Times New Roman"/>
+          <w:sz w:val="28"/>
+          <w:szCs w:val="28"/>
+        </w:rPr>
+        <w:t xml:space="preserve"> </w:t>
+      </w:r>
+      <w:proofErr w:type="spellStart"/>
+      <w:r>
+        <w:rPr>
+          <w:rFonts w:ascii="Times New Roman" w:hAnsi="Times New Roman" w:cs="Times New Roman"/>
+          <w:sz w:val="28"/>
+          <w:szCs w:val="28"/>
+        </w:rPr>
+        <w:t>thay</w:t>
+      </w:r>
+      <w:proofErr w:type="spellEnd"/>
+      <w:r>
+        <w:rPr>
+          <w:rFonts w:ascii="Times New Roman" w:hAnsi="Times New Roman" w:cs="Times New Roman"/>
+          <w:sz w:val="28"/>
+          <w:szCs w:val="28"/>
+        </w:rPr>
+        <w:t xml:space="preserve"> </w:t>
+      </w:r>
+      <w:proofErr w:type="spellStart"/>
+      <w:r>
+        <w:rPr>
+          <w:rFonts w:ascii="Times New Roman" w:hAnsi="Times New Roman" w:cs="Times New Roman"/>
+          <w:sz w:val="28"/>
+          <w:szCs w:val="28"/>
+        </w:rPr>
+        <w:t>đổi</w:t>
+      </w:r>
+      <w:proofErr w:type="spellEnd"/>
+      <w:r>
+        <w:rPr>
+          <w:rFonts w:ascii="Times New Roman" w:hAnsi="Times New Roman" w:cs="Times New Roman"/>
+          <w:sz w:val="28"/>
+          <w:szCs w:val="28"/>
+        </w:rPr>
+        <w:t xml:space="preserve"> </w:t>
+      </w:r>
+      <w:proofErr w:type="spellStart"/>
+      <w:r>
+        <w:rPr>
+          <w:rFonts w:ascii="Times New Roman" w:hAnsi="Times New Roman" w:cs="Times New Roman"/>
+          <w:sz w:val="28"/>
+          <w:szCs w:val="28"/>
+        </w:rPr>
+        <w:t>nào</w:t>
+      </w:r>
+      <w:proofErr w:type="spellEnd"/>
+      <w:r>
+        <w:rPr>
+          <w:rFonts w:ascii="Times New Roman" w:hAnsi="Times New Roman" w:cs="Times New Roman"/>
+          <w:sz w:val="28"/>
+          <w:szCs w:val="28"/>
+        </w:rPr>
+        <w:t xml:space="preserve"> </w:t>
+      </w:r>
+      <w:proofErr w:type="spellStart"/>
+      <w:r>
+        <w:rPr>
+          <w:rFonts w:ascii="Times New Roman" w:hAnsi="Times New Roman" w:cs="Times New Roman"/>
+          <w:sz w:val="28"/>
+          <w:szCs w:val="28"/>
+        </w:rPr>
+        <w:t>trên</w:t>
+      </w:r>
+      <w:proofErr w:type="spellEnd"/>
+      <w:r>
+        <w:rPr>
+          <w:rFonts w:ascii="Times New Roman" w:hAnsi="Times New Roman" w:cs="Times New Roman"/>
+          <w:sz w:val="28"/>
+          <w:szCs w:val="28"/>
+        </w:rPr>
+        <w:t xml:space="preserve"> </w:t>
+      </w:r>
+      <w:proofErr w:type="spellStart"/>
+      <w:r>
+        <w:rPr>
+          <w:rFonts w:ascii="Times New Roman" w:hAnsi="Times New Roman" w:cs="Times New Roman"/>
+          <w:sz w:val="28"/>
+          <w:szCs w:val="28"/>
+        </w:rPr>
+        <w:t>nội</w:t>
+      </w:r>
+      <w:proofErr w:type="spellEnd"/>
+      <w:r>
+        <w:rPr>
+          <w:rFonts w:ascii="Times New Roman" w:hAnsi="Times New Roman" w:cs="Times New Roman"/>
+          <w:sz w:val="28"/>
+          <w:szCs w:val="28"/>
+        </w:rPr>
+        <w:t xml:space="preserve"> dung </w:t>
+      </w:r>
+      <w:proofErr w:type="spellStart"/>
+      <w:r>
+        <w:rPr>
+          <w:rFonts w:ascii="Times New Roman" w:hAnsi="Times New Roman" w:cs="Times New Roman"/>
+          <w:sz w:val="28"/>
+          <w:szCs w:val="28"/>
+        </w:rPr>
+        <w:t>của</w:t>
+      </w:r>
+      <w:proofErr w:type="spellEnd"/>
+      <w:r>
+        <w:rPr>
+          <w:rFonts w:ascii="Times New Roman" w:hAnsi="Times New Roman" w:cs="Times New Roman"/>
+          <w:sz w:val="28"/>
+          <w:szCs w:val="28"/>
+        </w:rPr>
+        <w:t xml:space="preserve"> </w:t>
+      </w:r>
+      <w:proofErr w:type="spellStart"/>
+      <w:r>
+        <w:rPr>
+          <w:rFonts w:ascii="Times New Roman" w:hAnsi="Times New Roman" w:cs="Times New Roman"/>
+          <w:sz w:val="28"/>
+          <w:szCs w:val="28"/>
+        </w:rPr>
+        <w:t>các</w:t>
+      </w:r>
+      <w:proofErr w:type="spellEnd"/>
+      <w:r>
+        <w:rPr>
+          <w:rFonts w:ascii="Times New Roman" w:hAnsi="Times New Roman" w:cs="Times New Roman"/>
+          <w:sz w:val="28"/>
+          <w:szCs w:val="28"/>
+        </w:rPr>
+        <w:t xml:space="preserve"> file local. </w:t>
+      </w:r>
+      <w:proofErr w:type="spellStart"/>
+      <w:r>
+        <w:rPr>
+          <w:rFonts w:ascii="Times New Roman" w:hAnsi="Times New Roman" w:cs="Times New Roman"/>
+          <w:sz w:val="28"/>
+          <w:szCs w:val="28"/>
+        </w:rPr>
+        <w:t>Mục</w:t>
+      </w:r>
+      <w:proofErr w:type="spellEnd"/>
+      <w:r>
+        <w:rPr>
+          <w:rFonts w:ascii="Times New Roman" w:hAnsi="Times New Roman" w:cs="Times New Roman"/>
+          <w:sz w:val="28"/>
+          <w:szCs w:val="28"/>
+        </w:rPr>
+        <w:t xml:space="preserve"> </w:t>
+      </w:r>
+      <w:proofErr w:type="spellStart"/>
+      <w:r>
+        <w:rPr>
+          <w:rFonts w:ascii="Times New Roman" w:hAnsi="Times New Roman" w:cs="Times New Roman"/>
+          <w:sz w:val="28"/>
+          <w:szCs w:val="28"/>
+        </w:rPr>
+        <w:t>đích</w:t>
+      </w:r>
+      <w:proofErr w:type="spellEnd"/>
+      <w:r>
+        <w:rPr>
+          <w:rFonts w:ascii="Times New Roman" w:hAnsi="Times New Roman" w:cs="Times New Roman"/>
+          <w:sz w:val="28"/>
+          <w:szCs w:val="28"/>
+        </w:rPr>
+        <w:t xml:space="preserve"> </w:t>
+      </w:r>
+      <w:proofErr w:type="spellStart"/>
+      <w:r>
+        <w:rPr>
+          <w:rFonts w:ascii="Times New Roman" w:hAnsi="Times New Roman" w:cs="Times New Roman"/>
+          <w:sz w:val="28"/>
+          <w:szCs w:val="28"/>
+        </w:rPr>
+        <w:t>sử</w:t>
+      </w:r>
+      <w:proofErr w:type="spellEnd"/>
+      <w:r>
+        <w:rPr>
+          <w:rFonts w:ascii="Times New Roman" w:hAnsi="Times New Roman" w:cs="Times New Roman"/>
+          <w:sz w:val="28"/>
+          <w:szCs w:val="28"/>
+        </w:rPr>
+        <w:t xml:space="preserve"> </w:t>
+      </w:r>
+      <w:proofErr w:type="spellStart"/>
+      <w:r>
+        <w:rPr>
+          <w:rFonts w:ascii="Times New Roman" w:hAnsi="Times New Roman" w:cs="Times New Roman"/>
+          <w:sz w:val="28"/>
+          <w:szCs w:val="28"/>
+        </w:rPr>
+        <w:t>dụng</w:t>
+      </w:r>
+      <w:proofErr w:type="spellEnd"/>
+      <w:r>
+        <w:rPr>
+          <w:rFonts w:ascii="Times New Roman" w:hAnsi="Times New Roman" w:cs="Times New Roman"/>
+          <w:sz w:val="28"/>
+          <w:szCs w:val="28"/>
+        </w:rPr>
+        <w:t xml:space="preserve"> </w:t>
+      </w:r>
+      <w:proofErr w:type="spellStart"/>
+      <w:r>
+        <w:rPr>
+          <w:rFonts w:ascii="Times New Roman" w:hAnsi="Times New Roman" w:cs="Times New Roman"/>
+          <w:sz w:val="28"/>
+          <w:szCs w:val="28"/>
+        </w:rPr>
+        <w:t>lệnh</w:t>
+      </w:r>
+      <w:proofErr w:type="spellEnd"/>
+      <w:r>
+        <w:rPr>
+          <w:rFonts w:ascii="Times New Roman" w:hAnsi="Times New Roman" w:cs="Times New Roman"/>
+          <w:sz w:val="28"/>
+          <w:szCs w:val="28"/>
+        </w:rPr>
+        <w:t xml:space="preserve"> </w:t>
+      </w:r>
+      <w:proofErr w:type="spellStart"/>
+      <w:r>
+        <w:rPr>
+          <w:rFonts w:ascii="Times New Roman" w:hAnsi="Times New Roman" w:cs="Times New Roman"/>
+          <w:sz w:val="28"/>
+          <w:szCs w:val="28"/>
+        </w:rPr>
+        <w:t>này</w:t>
+      </w:r>
+      <w:proofErr w:type="spellEnd"/>
+      <w:r>
+        <w:rPr>
+          <w:rFonts w:ascii="Times New Roman" w:hAnsi="Times New Roman" w:cs="Times New Roman"/>
+          <w:sz w:val="28"/>
+          <w:szCs w:val="28"/>
+        </w:rPr>
+        <w:t xml:space="preserve"> </w:t>
+      </w:r>
+      <w:proofErr w:type="spellStart"/>
+      <w:r>
+        <w:rPr>
+          <w:rFonts w:ascii="Times New Roman" w:hAnsi="Times New Roman" w:cs="Times New Roman"/>
+          <w:sz w:val="28"/>
+          <w:szCs w:val="28"/>
+        </w:rPr>
+        <w:t>là</w:t>
+      </w:r>
+      <w:proofErr w:type="spellEnd"/>
+      <w:r>
+        <w:rPr>
+          <w:rFonts w:ascii="Times New Roman" w:hAnsi="Times New Roman" w:cs="Times New Roman"/>
+          <w:sz w:val="28"/>
+          <w:szCs w:val="28"/>
+        </w:rPr>
+        <w:t xml:space="preserve"> </w:t>
+      </w:r>
+      <w:proofErr w:type="spellStart"/>
+      <w:r>
+        <w:rPr>
+          <w:rFonts w:ascii="Times New Roman" w:hAnsi="Times New Roman" w:cs="Times New Roman"/>
+          <w:sz w:val="28"/>
+          <w:szCs w:val="28"/>
+        </w:rPr>
+        <w:t>nhằm</w:t>
+      </w:r>
+      <w:proofErr w:type="spellEnd"/>
+      <w:r>
+        <w:rPr>
+          <w:rFonts w:ascii="Times New Roman" w:hAnsi="Times New Roman" w:cs="Times New Roman"/>
+          <w:sz w:val="28"/>
+          <w:szCs w:val="28"/>
+        </w:rPr>
+        <w:t xml:space="preserve"> </w:t>
+      </w:r>
+      <w:proofErr w:type="spellStart"/>
+      <w:r>
+        <w:rPr>
+          <w:rFonts w:ascii="Times New Roman" w:hAnsi="Times New Roman" w:cs="Times New Roman"/>
+          <w:sz w:val="28"/>
+          <w:szCs w:val="28"/>
+        </w:rPr>
+        <w:t>xem</w:t>
+      </w:r>
+      <w:proofErr w:type="spellEnd"/>
+      <w:r>
+        <w:rPr>
+          <w:rFonts w:ascii="Times New Roman" w:hAnsi="Times New Roman" w:cs="Times New Roman"/>
+          <w:sz w:val="28"/>
+          <w:szCs w:val="28"/>
+        </w:rPr>
+        <w:t xml:space="preserve"> </w:t>
+      </w:r>
+      <w:proofErr w:type="spellStart"/>
+      <w:r>
+        <w:rPr>
+          <w:rFonts w:ascii="Times New Roman" w:hAnsi="Times New Roman" w:cs="Times New Roman"/>
+          <w:sz w:val="28"/>
+          <w:szCs w:val="28"/>
+        </w:rPr>
+        <w:t>trước</w:t>
+      </w:r>
+      <w:proofErr w:type="spellEnd"/>
+      <w:r>
+        <w:rPr>
+          <w:rFonts w:ascii="Times New Roman" w:hAnsi="Times New Roman" w:cs="Times New Roman"/>
+          <w:sz w:val="28"/>
+          <w:szCs w:val="28"/>
+        </w:rPr>
+        <w:t xml:space="preserve"> </w:t>
+      </w:r>
+      <w:proofErr w:type="spellStart"/>
+      <w:r>
+        <w:rPr>
+          <w:rFonts w:ascii="Times New Roman" w:hAnsi="Times New Roman" w:cs="Times New Roman"/>
+          <w:sz w:val="28"/>
+          <w:szCs w:val="28"/>
+        </w:rPr>
+        <w:t>các</w:t>
+      </w:r>
+      <w:proofErr w:type="spellEnd"/>
+      <w:r>
+        <w:rPr>
+          <w:rFonts w:ascii="Times New Roman" w:hAnsi="Times New Roman" w:cs="Times New Roman"/>
+          <w:sz w:val="28"/>
+          <w:szCs w:val="28"/>
+        </w:rPr>
+        <w:t xml:space="preserve"> </w:t>
+      </w:r>
+      <w:proofErr w:type="spellStart"/>
+      <w:r>
+        <w:rPr>
+          <w:rFonts w:ascii="Times New Roman" w:hAnsi="Times New Roman" w:cs="Times New Roman"/>
+          <w:sz w:val="28"/>
+          <w:szCs w:val="28"/>
+        </w:rPr>
+        <w:t>thay</w:t>
+      </w:r>
+      <w:proofErr w:type="spellEnd"/>
+      <w:r>
+        <w:rPr>
+          <w:rFonts w:ascii="Times New Roman" w:hAnsi="Times New Roman" w:cs="Times New Roman"/>
+          <w:sz w:val="28"/>
+          <w:szCs w:val="28"/>
+        </w:rPr>
+        <w:t xml:space="preserve"> </w:t>
+      </w:r>
+      <w:proofErr w:type="spellStart"/>
+      <w:r>
+        <w:rPr>
+          <w:rFonts w:ascii="Times New Roman" w:hAnsi="Times New Roman" w:cs="Times New Roman"/>
+          <w:sz w:val="28"/>
+          <w:szCs w:val="28"/>
+        </w:rPr>
+        <w:t>đổi</w:t>
+      </w:r>
+      <w:proofErr w:type="spellEnd"/>
+      <w:r>
+        <w:rPr>
+          <w:rFonts w:ascii="Times New Roman" w:hAnsi="Times New Roman" w:cs="Times New Roman"/>
+          <w:sz w:val="28"/>
+          <w:szCs w:val="28"/>
+        </w:rPr>
+        <w:t xml:space="preserve"> </w:t>
+      </w:r>
+      <w:proofErr w:type="spellStart"/>
+      <w:r>
+        <w:rPr>
+          <w:rFonts w:ascii="Times New Roman" w:hAnsi="Times New Roman" w:cs="Times New Roman"/>
+          <w:sz w:val="28"/>
+          <w:szCs w:val="28"/>
+        </w:rPr>
+        <w:t>đã</w:t>
+      </w:r>
+      <w:proofErr w:type="spellEnd"/>
+      <w:r>
+        <w:rPr>
+          <w:rFonts w:ascii="Times New Roman" w:hAnsi="Times New Roman" w:cs="Times New Roman"/>
+          <w:sz w:val="28"/>
+          <w:szCs w:val="28"/>
+        </w:rPr>
+        <w:t xml:space="preserve"> </w:t>
+      </w:r>
+      <w:proofErr w:type="spellStart"/>
+      <w:r>
+        <w:rPr>
+          <w:rFonts w:ascii="Times New Roman" w:hAnsi="Times New Roman" w:cs="Times New Roman"/>
+          <w:sz w:val="28"/>
+          <w:szCs w:val="28"/>
+        </w:rPr>
+        <w:t>được</w:t>
+      </w:r>
+      <w:proofErr w:type="spellEnd"/>
+      <w:r>
+        <w:rPr>
+          <w:rFonts w:ascii="Times New Roman" w:hAnsi="Times New Roman" w:cs="Times New Roman"/>
+          <w:sz w:val="28"/>
+          <w:szCs w:val="28"/>
+        </w:rPr>
+        <w:t xml:space="preserve"> </w:t>
+      </w:r>
+      <w:proofErr w:type="spellStart"/>
+      <w:r>
+        <w:rPr>
+          <w:rFonts w:ascii="Times New Roman" w:hAnsi="Times New Roman" w:cs="Times New Roman"/>
+          <w:sz w:val="28"/>
+          <w:szCs w:val="28"/>
+        </w:rPr>
+        <w:t>thực</w:t>
+      </w:r>
+      <w:proofErr w:type="spellEnd"/>
+      <w:r>
+        <w:rPr>
+          <w:rFonts w:ascii="Times New Roman" w:hAnsi="Times New Roman" w:cs="Times New Roman"/>
+          <w:sz w:val="28"/>
+          <w:szCs w:val="28"/>
+        </w:rPr>
+        <w:t xml:space="preserve"> </w:t>
+      </w:r>
+      <w:proofErr w:type="spellStart"/>
+      <w:r>
+        <w:rPr>
+          <w:rFonts w:ascii="Times New Roman" w:hAnsi="Times New Roman" w:cs="Times New Roman"/>
+          <w:sz w:val="28"/>
+          <w:szCs w:val="28"/>
+        </w:rPr>
+        <w:t>hiện</w:t>
+      </w:r>
+      <w:proofErr w:type="spellEnd"/>
+      <w:r>
+        <w:rPr>
+          <w:rFonts w:ascii="Times New Roman" w:hAnsi="Times New Roman" w:cs="Times New Roman"/>
+          <w:sz w:val="28"/>
+          <w:szCs w:val="28"/>
+        </w:rPr>
+        <w:t xml:space="preserve"> </w:t>
+      </w:r>
+      <w:proofErr w:type="spellStart"/>
+      <w:r>
+        <w:rPr>
+          <w:rFonts w:ascii="Times New Roman" w:hAnsi="Times New Roman" w:cs="Times New Roman"/>
+          <w:sz w:val="28"/>
+          <w:szCs w:val="28"/>
+        </w:rPr>
+        <w:t>mà</w:t>
+      </w:r>
+      <w:proofErr w:type="spellEnd"/>
+      <w:r>
+        <w:rPr>
+          <w:rFonts w:ascii="Times New Roman" w:hAnsi="Times New Roman" w:cs="Times New Roman"/>
+          <w:sz w:val="28"/>
+          <w:szCs w:val="28"/>
+        </w:rPr>
+        <w:t xml:space="preserve"> </w:t>
+      </w:r>
+      <w:proofErr w:type="spellStart"/>
+      <w:r>
+        <w:rPr>
+          <w:rFonts w:ascii="Times New Roman" w:hAnsi="Times New Roman" w:cs="Times New Roman"/>
+          <w:sz w:val="28"/>
+          <w:szCs w:val="28"/>
+        </w:rPr>
+        <w:t>không</w:t>
+      </w:r>
+      <w:proofErr w:type="spellEnd"/>
+      <w:r>
+        <w:rPr>
+          <w:rFonts w:ascii="Times New Roman" w:hAnsi="Times New Roman" w:cs="Times New Roman"/>
+          <w:sz w:val="28"/>
+          <w:szCs w:val="28"/>
+        </w:rPr>
+        <w:t xml:space="preserve"> </w:t>
+      </w:r>
+      <w:proofErr w:type="spellStart"/>
+      <w:r>
+        <w:rPr>
+          <w:rFonts w:ascii="Times New Roman" w:hAnsi="Times New Roman" w:cs="Times New Roman"/>
+          <w:sz w:val="28"/>
+          <w:szCs w:val="28"/>
+        </w:rPr>
+        <w:t>làm</w:t>
+      </w:r>
+      <w:proofErr w:type="spellEnd"/>
+      <w:r>
+        <w:rPr>
+          <w:rFonts w:ascii="Times New Roman" w:hAnsi="Times New Roman" w:cs="Times New Roman"/>
+          <w:sz w:val="28"/>
+          <w:szCs w:val="28"/>
+        </w:rPr>
+        <w:t xml:space="preserve"> </w:t>
+      </w:r>
+      <w:proofErr w:type="spellStart"/>
+      <w:r>
+        <w:rPr>
+          <w:rFonts w:ascii="Times New Roman" w:hAnsi="Times New Roman" w:cs="Times New Roman"/>
+          <w:sz w:val="28"/>
+          <w:szCs w:val="28"/>
+        </w:rPr>
+        <w:t>rối</w:t>
+      </w:r>
+      <w:proofErr w:type="spellEnd"/>
+      <w:r>
+        <w:rPr>
+          <w:rFonts w:ascii="Times New Roman" w:hAnsi="Times New Roman" w:cs="Times New Roman"/>
+          <w:sz w:val="28"/>
+          <w:szCs w:val="28"/>
+        </w:rPr>
+        <w:t xml:space="preserve"> </w:t>
+      </w:r>
+      <w:proofErr w:type="spellStart"/>
+      <w:r>
+        <w:rPr>
+          <w:rFonts w:ascii="Times New Roman" w:hAnsi="Times New Roman" w:cs="Times New Roman"/>
+          <w:sz w:val="28"/>
+          <w:szCs w:val="28"/>
+        </w:rPr>
+        <w:t>nội</w:t>
+      </w:r>
+      <w:proofErr w:type="spellEnd"/>
+      <w:r>
+        <w:rPr>
+          <w:rFonts w:ascii="Times New Roman" w:hAnsi="Times New Roman" w:cs="Times New Roman"/>
+          <w:sz w:val="28"/>
+          <w:szCs w:val="28"/>
+        </w:rPr>
+        <w:t xml:space="preserve"> dung </w:t>
+      </w:r>
+      <w:proofErr w:type="spellStart"/>
+      <w:r>
+        <w:rPr>
+          <w:rFonts w:ascii="Times New Roman" w:hAnsi="Times New Roman" w:cs="Times New Roman"/>
+          <w:sz w:val="28"/>
+          <w:szCs w:val="28"/>
+        </w:rPr>
+        <w:t>trên</w:t>
+      </w:r>
+      <w:proofErr w:type="spellEnd"/>
+      <w:r>
+        <w:rPr>
+          <w:rFonts w:ascii="Times New Roman" w:hAnsi="Times New Roman" w:cs="Times New Roman"/>
+          <w:sz w:val="28"/>
+          <w:szCs w:val="28"/>
+        </w:rPr>
+        <w:t xml:space="preserve"> file local.</w:t>
+      </w:r>
+    </w:p>
+    <w:p>
+      <w:pPr>
+        <w:jc w:val="both"/>
+        <w:rPr>
+          <w:rFonts w:ascii="Times New Roman" w:hAnsi="Times New Roman" w:cs="Times New Roman"/>
+          <w:sz w:val="28"/>
+          <w:szCs w:val="28"/>
+        </w:rPr>
+      </w:pPr>
+    </w:p>
+    <w:p>
+      <w:pPr>
+        <w:jc w:val="both"/>
+        <w:rPr>
+          <w:rFonts w:ascii="Times New Roman" w:hAnsi="Times New Roman" w:cs="Times New Roman"/>
+          <w:sz w:val="28"/>
+          <w:szCs w:val="28"/>
+        </w:rPr>
+      </w:pPr>
     </w:p>
     <w:sectPr>
       <w:pgSz w:w="12240" w:h="15840"/>

</xml_diff>